<commit_message>
fix bug whrn answerId do not match with its position in array
</commit_message>
<xml_diff>
--- a/RK-TTS-w78.docx
+++ b/RK-TTS-w78.docx
@@ -82,7 +82,48 @@
         </w:drawing>
       </w:r>
     </w:p>
-    <w:p/>
+    <w:p>
+      <w:r>
+        <w:rPr>
+          <w:color w:val="000000" w:themeColor="text1"/>
+        </w:rPr>
+        <w:drawing>
+          <wp:inline distT="0" distB="0" distL="0" distR="0" wp14:anchorId="581F56BA" wp14:editId="03F3901A">
+            <wp:extent cx="5943600" cy="2367915"/>
+            <wp:effectExtent l="0" t="0" r="0" b="0"/>
+            <wp:docPr id="7" name="Picture 7" descr="Text&#10;&#10;Description automatically generated"/>
+            <wp:cNvGraphicFramePr>
+              <a:graphicFrameLocks xmlns:a="http://schemas.openxmlformats.org/drawingml/2006/main" noChangeAspect="1"/>
+            </wp:cNvGraphicFramePr>
+            <a:graphic xmlns:a="http://schemas.openxmlformats.org/drawingml/2006/main">
+              <a:graphicData uri="http://schemas.openxmlformats.org/drawingml/2006/picture">
+                <pic:pic xmlns:pic="http://schemas.openxmlformats.org/drawingml/2006/picture">
+                  <pic:nvPicPr>
+                    <pic:cNvPr id="7" name="Picture 7" descr="Text&#10;&#10;Description automatically generated"/>
+                    <pic:cNvPicPr/>
+                  </pic:nvPicPr>
+                  <pic:blipFill>
+                    <a:blip r:embed="rId6"/>
+                    <a:stretch>
+                      <a:fillRect/>
+                    </a:stretch>
+                  </pic:blipFill>
+                  <pic:spPr>
+                    <a:xfrm>
+                      <a:off x="0" y="0"/>
+                      <a:ext cx="5943600" cy="2367915"/>
+                    </a:xfrm>
+                    <a:prstGeom prst="rect">
+                      <a:avLst/>
+                    </a:prstGeom>
+                  </pic:spPr>
+                </pic:pic>
+              </a:graphicData>
+            </a:graphic>
+          </wp:inline>
+        </w:drawing>
+      </w:r>
+    </w:p>
     <w:p>
       <w:pPr>
         <w:pStyle w:val="ListParagraph"/>
@@ -122,7 +163,7 @@
       <w:r>
         <w:t xml:space="preserve">Api: </w:t>
       </w:r>
-      <w:hyperlink r:id="rId6" w:history="1">
+      <w:hyperlink r:id="rId7" w:history="1">
         <w:r>
           <w:rPr>
             <w:rStyle w:val="Hyperlink"/>
@@ -207,7 +248,7 @@
                     <pic:cNvPicPr/>
                   </pic:nvPicPr>
                   <pic:blipFill>
-                    <a:blip r:embed="rId7"/>
+                    <a:blip r:embed="rId8"/>
                     <a:stretch>
                       <a:fillRect/>
                     </a:stretch>
@@ -346,7 +387,7 @@
         </w:rPr>
         <w:t xml:space="preserve"> </w:t>
       </w:r>
-      <w:hyperlink r:id="rId8" w:history="1">
+      <w:hyperlink r:id="rId9" w:history="1">
         <w:r>
           <w:rPr>
             <w:rStyle w:val="Hyperlink"/>
@@ -417,7 +458,7 @@
                     <pic:cNvPicPr/>
                   </pic:nvPicPr>
                   <pic:blipFill>
-                    <a:blip r:embed="rId9"/>
+                    <a:blip r:embed="rId10"/>
                     <a:stretch>
                       <a:fillRect/>
                     </a:stretch>
@@ -557,7 +598,7 @@
         </w:rPr>
         <w:t xml:space="preserve">Api: </w:t>
       </w:r>
-      <w:hyperlink r:id="rId10" w:history="1">
+      <w:hyperlink r:id="rId11" w:history="1">
         <w:r>
           <w:rPr>
             <w:rStyle w:val="Hyperlink"/>
@@ -648,55 +689,6 @@
             <wp:extent cx="5210175" cy="2990850"/>
             <wp:effectExtent l="0" t="0" r="9525" b="0"/>
             <wp:docPr id="5" name="Picture 5"/>
-            <wp:cNvGraphicFramePr>
-              <a:graphicFrameLocks xmlns:a="http://schemas.openxmlformats.org/drawingml/2006/main" noChangeAspect="1"/>
-            </wp:cNvGraphicFramePr>
-            <a:graphic xmlns:a="http://schemas.openxmlformats.org/drawingml/2006/main">
-              <a:graphicData uri="http://schemas.openxmlformats.org/drawingml/2006/picture">
-                <pic:pic xmlns:pic="http://schemas.openxmlformats.org/drawingml/2006/picture">
-                  <pic:nvPicPr>
-                    <pic:cNvPr id="1" name=""/>
-                    <pic:cNvPicPr/>
-                  </pic:nvPicPr>
-                  <pic:blipFill>
-                    <a:blip r:embed="rId11"/>
-                    <a:stretch>
-                      <a:fillRect/>
-                    </a:stretch>
-                  </pic:blipFill>
-                  <pic:spPr>
-                    <a:xfrm>
-                      <a:off x="0" y="0"/>
-                      <a:ext cx="5210175" cy="2990850"/>
-                    </a:xfrm>
-                    <a:prstGeom prst="rect">
-                      <a:avLst/>
-                    </a:prstGeom>
-                  </pic:spPr>
-                </pic:pic>
-              </a:graphicData>
-            </a:graphic>
-          </wp:inline>
-        </w:drawing>
-      </w:r>
-    </w:p>
-    <w:p>
-      <w:pPr>
-        <w:ind w:left="360"/>
-        <w:rPr>
-          <w:color w:val="000000" w:themeColor="text1"/>
-        </w:rPr>
-      </w:pPr>
-      <w:r>
-        <w:rPr>
-          <w:noProof/>
-        </w:rPr>
-        <w:lastRenderedPageBreak/>
-        <w:drawing>
-          <wp:inline distT="0" distB="0" distL="0" distR="0" wp14:anchorId="417DB2B7" wp14:editId="7D39764B">
-            <wp:extent cx="1089965" cy="3265971"/>
-            <wp:effectExtent l="0" t="0" r="0" b="0"/>
-            <wp:docPr id="4" name="Picture 4"/>
             <wp:cNvGraphicFramePr>
               <a:graphicFrameLocks xmlns:a="http://schemas.openxmlformats.org/drawingml/2006/main" noChangeAspect="1"/>
             </wp:cNvGraphicFramePr>
@@ -716,6 +708,55 @@
                   <pic:spPr>
                     <a:xfrm>
                       <a:off x="0" y="0"/>
+                      <a:ext cx="5210175" cy="2990850"/>
+                    </a:xfrm>
+                    <a:prstGeom prst="rect">
+                      <a:avLst/>
+                    </a:prstGeom>
+                  </pic:spPr>
+                </pic:pic>
+              </a:graphicData>
+            </a:graphic>
+          </wp:inline>
+        </w:drawing>
+      </w:r>
+    </w:p>
+    <w:p>
+      <w:pPr>
+        <w:ind w:left="360"/>
+        <w:rPr>
+          <w:color w:val="000000" w:themeColor="text1"/>
+        </w:rPr>
+      </w:pPr>
+      <w:r>
+        <w:rPr>
+          <w:noProof/>
+        </w:rPr>
+        <w:lastRenderedPageBreak/>
+        <w:drawing>
+          <wp:inline distT="0" distB="0" distL="0" distR="0" wp14:anchorId="417DB2B7" wp14:editId="7D39764B">
+            <wp:extent cx="1089965" cy="3265971"/>
+            <wp:effectExtent l="0" t="0" r="0" b="0"/>
+            <wp:docPr id="4" name="Picture 4"/>
+            <wp:cNvGraphicFramePr>
+              <a:graphicFrameLocks xmlns:a="http://schemas.openxmlformats.org/drawingml/2006/main" noChangeAspect="1"/>
+            </wp:cNvGraphicFramePr>
+            <a:graphic xmlns:a="http://schemas.openxmlformats.org/drawingml/2006/main">
+              <a:graphicData uri="http://schemas.openxmlformats.org/drawingml/2006/picture">
+                <pic:pic xmlns:pic="http://schemas.openxmlformats.org/drawingml/2006/picture">
+                  <pic:nvPicPr>
+                    <pic:cNvPr id="1" name=""/>
+                    <pic:cNvPicPr/>
+                  </pic:nvPicPr>
+                  <pic:blipFill>
+                    <a:blip r:embed="rId13"/>
+                    <a:stretch>
+                      <a:fillRect/>
+                    </a:stretch>
+                  </pic:blipFill>
+                  <pic:spPr>
+                    <a:xfrm>
+                      <a:off x="0" y="0"/>
                       <a:ext cx="1099782" cy="3295386"/>
                     </a:xfrm>
                     <a:prstGeom prst="rect">
@@ -756,7 +797,7 @@
                     <pic:cNvPicPr/>
                   </pic:nvPicPr>
                   <pic:blipFill>
-                    <a:blip r:embed="rId13"/>
+                    <a:blip r:embed="rId14"/>
                     <a:stretch>
                       <a:fillRect/>
                     </a:stretch>
@@ -776,6 +817,14 @@
           </wp:inline>
         </w:drawing>
       </w:r>
+    </w:p>
+    <w:p>
+      <w:pPr>
+        <w:ind w:left="360"/>
+        <w:rPr>
+          <w:color w:val="000000" w:themeColor="text1"/>
+        </w:rPr>
+      </w:pPr>
     </w:p>
     <w:sectPr>
       <w:pgSz w:w="12240" w:h="15840"/>
@@ -1493,7 +1542,6 @@
   <w:style w:type="character" w:default="1" w:styleId="DefaultParagraphFont">
     <w:name w:val="Default Paragraph Font"/>
     <w:uiPriority w:val="1"/>
-    <w:semiHidden/>
     <w:unhideWhenUsed/>
   </w:style>
   <w:style w:type="table" w:default="1" w:styleId="TableNormal">

</xml_diff>